<commit_message>
IronHive Event Receiver added
</commit_message>
<xml_diff>
--- a/doc/IronSP_Install.docx
+++ b/doc/IronSP_Install.docx
@@ -1119,7 +1119,29 @@
       </w:r>
       <w:proofErr w:type="spellEnd"/>
       <w:r>
-        <w:t>. Add the following code the “</w:t>
+        <w:t>.</w:t>
+      </w:r>
+      <w:r>
+        <w:t xml:space="preserve"> The handler is mapped to the </w:t>
+      </w:r>
+      <w:proofErr w:type="spellStart"/>
+      <w:r>
+        <w:t>url</w:t>
+      </w:r>
+      <w:proofErr w:type="spellEnd"/>
+      <w:r>
+        <w:t xml:space="preserve"> “_</w:t>
+      </w:r>
+      <w:proofErr w:type="spellStart"/>
+      <w:r>
+        <w:t>ironsp</w:t>
+      </w:r>
+      <w:proofErr w:type="spellEnd"/>
+      <w:r>
+        <w:t>/*”</w:t>
+      </w:r>
+      <w:r>
+        <w:t xml:space="preserve"> Add the following code the “</w:t>
       </w:r>
       <w:proofErr w:type="spellStart"/>
       <w:r>
@@ -1133,36 +1155,474 @@
       <w:proofErr w:type="gramEnd"/>
     </w:p>
     <w:p>
+      <w:proofErr w:type="gramStart"/>
+      <w:r>
+        <w:t>class</w:t>
+      </w:r>
+      <w:proofErr w:type="gramEnd"/>
+      <w:r>
+        <w:t xml:space="preserve"> </w:t>
+      </w:r>
+      <w:proofErr w:type="spellStart"/>
+      <w:r>
+        <w:t>HttpHandler</w:t>
+      </w:r>
+      <w:proofErr w:type="spellEnd"/>
+    </w:p>
+    <w:p>
+      <w:r>
+        <w:tab/>
+      </w:r>
+      <w:proofErr w:type="gramStart"/>
+      <w:r>
+        <w:t>include</w:t>
+      </w:r>
+      <w:proofErr w:type="gramEnd"/>
+      <w:r>
+        <w:t xml:space="preserve"> System::Web::</w:t>
+      </w:r>
+      <w:proofErr w:type="spellStart"/>
+      <w:r>
+        <w:t>IHttpHandler</w:t>
+      </w:r>
+      <w:proofErr w:type="spellEnd"/>
+    </w:p>
+    <w:p>
+      <w:r>
+        <w:tab/>
+      </w:r>
+    </w:p>
+    <w:p>
+      <w:r>
+        <w:tab/>
+      </w:r>
+      <w:proofErr w:type="spellStart"/>
+      <w:proofErr w:type="gramStart"/>
+      <w:r>
+        <w:t>def</w:t>
+      </w:r>
+      <w:proofErr w:type="spellEnd"/>
+      <w:proofErr w:type="gramEnd"/>
+      <w:r>
+        <w:t xml:space="preserve"> </w:t>
+      </w:r>
+      <w:proofErr w:type="spellStart"/>
+      <w:r>
+        <w:t>IsReusable</w:t>
+      </w:r>
+      <w:proofErr w:type="spellEnd"/>
+    </w:p>
+    <w:p>
+      <w:r>
+        <w:tab/>
+      </w:r>
+      <w:r>
+        <w:tab/>
+      </w:r>
+      <w:proofErr w:type="gramStart"/>
+      <w:r>
+        <w:t>false</w:t>
+      </w:r>
+      <w:proofErr w:type="gramEnd"/>
+    </w:p>
+    <w:p>
+      <w:r>
+        <w:tab/>
+      </w:r>
+      <w:proofErr w:type="gramStart"/>
+      <w:r>
+        <w:t>end</w:t>
+      </w:r>
+      <w:proofErr w:type="gramEnd"/>
+    </w:p>
+    <w:p>
+      <w:r>
+        <w:tab/>
+      </w:r>
+    </w:p>
+    <w:p>
+      <w:r>
+        <w:tab/>
+      </w:r>
+      <w:proofErr w:type="spellStart"/>
+      <w:proofErr w:type="gramStart"/>
+      <w:r>
+        <w:t>def</w:t>
+      </w:r>
+      <w:proofErr w:type="spellEnd"/>
+      <w:proofErr w:type="gramEnd"/>
+      <w:r>
+        <w:t xml:space="preserve"> </w:t>
+      </w:r>
+      <w:proofErr w:type="spellStart"/>
+      <w:r>
+        <w:t>ProcessRequest</w:t>
+      </w:r>
+      <w:proofErr w:type="spellEnd"/>
+      <w:r>
+        <w:t>(context)</w:t>
+      </w:r>
+    </w:p>
+    <w:p>
+      <w:r>
+        <w:tab/>
+      </w:r>
+      <w:r>
+        <w:tab/>
+      </w:r>
+      <w:proofErr w:type="spellStart"/>
+      <w:proofErr w:type="gramStart"/>
+      <w:r>
+        <w:t>context.Response.Write</w:t>
+      </w:r>
+      <w:proofErr w:type="spellEnd"/>
+      <w:r>
+        <w:t>(</w:t>
+      </w:r>
+      <w:proofErr w:type="gramEnd"/>
+      <w:r>
+        <w:t>"Hello Dynamic Handler")</w:t>
+      </w:r>
+    </w:p>
+    <w:p>
+      <w:r>
+        <w:tab/>
+      </w:r>
+      <w:proofErr w:type="gramStart"/>
+      <w:r>
+        <w:t>end</w:t>
+      </w:r>
+      <w:proofErr w:type="gramEnd"/>
+    </w:p>
+    <w:p>
+      <w:proofErr w:type="gramStart"/>
+      <w:r>
+        <w:t>end</w:t>
+      </w:r>
+      <w:proofErr w:type="gramEnd"/>
+    </w:p>
+    <w:p/>
+    <w:p>
+      <w:r>
+        <w:t>$</w:t>
+      </w:r>
+      <w:proofErr w:type="spellStart"/>
+      <w:proofErr w:type="gramStart"/>
+      <w:r>
+        <w:t>RUNTIME.RegisterDynamicType</w:t>
+      </w:r>
+      <w:proofErr w:type="spellEnd"/>
+      <w:r>
+        <w:t>(</w:t>
+      </w:r>
+      <w:proofErr w:type="gramEnd"/>
+      <w:r>
+        <w:t>"</w:t>
+      </w:r>
+      <w:proofErr w:type="spellStart"/>
+      <w:r>
+        <w:t>HttpHandler</w:t>
+      </w:r>
+      <w:proofErr w:type="spellEnd"/>
+      <w:r>
+        <w:t>",</w:t>
+      </w:r>
+      <w:proofErr w:type="spellStart"/>
+      <w:r>
+        <w:t>HttpHandler</w:t>
+      </w:r>
+      <w:proofErr w:type="spellEnd"/>
+      <w:r>
+        <w:t>)</w:t>
+      </w:r>
+    </w:p>
+    <w:p>
+      <w:r>
+        <w:t>$</w:t>
+      </w:r>
+      <w:proofErr w:type="spellStart"/>
+      <w:r>
+        <w:t>RUNTIME.HttpHandlerClass</w:t>
+      </w:r>
+      <w:proofErr w:type="spellEnd"/>
+      <w:r>
+        <w:t xml:space="preserve"> = "</w:t>
+      </w:r>
+      <w:proofErr w:type="spellStart"/>
+      <w:r>
+        <w:t>HttpHandler</w:t>
+      </w:r>
+      <w:proofErr w:type="spellEnd"/>
+      <w:r>
+        <w:t>"</w:t>
+      </w:r>
+    </w:p>
+    <w:p>
+      <w:pPr>
+        <w:pStyle w:val="Heading1"/>
+      </w:pPr>
+      <w:proofErr w:type="spellStart"/>
+      <w:r>
+        <w:t>IronHive</w:t>
+      </w:r>
+      <w:proofErr w:type="spellEnd"/>
+      <w:r>
+        <w:t xml:space="preserve"> Events</w:t>
+      </w:r>
+    </w:p>
+    <w:p>
+      <w:r>
+        <w:t xml:space="preserve">You can register to the following </w:t>
+      </w:r>
+      <w:proofErr w:type="spellStart"/>
+      <w:r>
+        <w:t>IronHive</w:t>
+      </w:r>
+      <w:proofErr w:type="spellEnd"/>
+      <w:r>
+        <w:t xml:space="preserve"> events: </w:t>
+      </w:r>
+      <w:proofErr w:type="spellStart"/>
+      <w:r>
+        <w:t>ItemAdded</w:t>
+      </w:r>
+      <w:proofErr w:type="spellEnd"/>
+      <w:r>
+        <w:t xml:space="preserve">, </w:t>
+      </w:r>
+      <w:proofErr w:type="spellStart"/>
+      <w:r>
+        <w:t>ItemUpdated</w:t>
+      </w:r>
+      <w:proofErr w:type="spellEnd"/>
+      <w:r>
+        <w:t xml:space="preserve">, </w:t>
+      </w:r>
+      <w:proofErr w:type="spellStart"/>
+      <w:r>
+        <w:t>ItemDeleted</w:t>
+      </w:r>
+      <w:proofErr w:type="spellEnd"/>
+      <w:r>
+        <w:t xml:space="preserve">, </w:t>
+      </w:r>
+      <w:proofErr w:type="spellStart"/>
+      <w:r>
+        <w:t>ItemFileMoved</w:t>
+      </w:r>
+      <w:proofErr w:type="spellEnd"/>
+      <w:r>
+        <w:t xml:space="preserve">, </w:t>
+      </w:r>
+      <w:proofErr w:type="spellStart"/>
+      <w:r>
+        <w:t>ItemCheckedIn</w:t>
+      </w:r>
+      <w:proofErr w:type="spellEnd"/>
+      <w:proofErr w:type="gramStart"/>
+      <w:r>
+        <w:t xml:space="preserve">,  </w:t>
+      </w:r>
+      <w:proofErr w:type="spellStart"/>
+      <w:r>
+        <w:t>ItemAdding</w:t>
+      </w:r>
+      <w:proofErr w:type="spellEnd"/>
+      <w:proofErr w:type="gramEnd"/>
+      <w:r>
+        <w:t xml:space="preserve">, </w:t>
+      </w:r>
+      <w:proofErr w:type="spellStart"/>
+      <w:r>
+        <w:t>ItemUpdating</w:t>
+      </w:r>
+      <w:proofErr w:type="spellEnd"/>
+      <w:r>
+        <w:t xml:space="preserve">, </w:t>
+      </w:r>
+      <w:proofErr w:type="spellStart"/>
+      <w:r>
+        <w:t>ItemDeleting</w:t>
+      </w:r>
+      <w:proofErr w:type="spellEnd"/>
+      <w:r>
+        <w:t xml:space="preserve">, </w:t>
+      </w:r>
+      <w:proofErr w:type="spellStart"/>
+      <w:r>
+        <w:t>ItemFileMoving</w:t>
+      </w:r>
+      <w:proofErr w:type="spellEnd"/>
+      <w:r>
+        <w:t xml:space="preserve">, </w:t>
+      </w:r>
+      <w:proofErr w:type="spellStart"/>
+      <w:r>
+        <w:t>ItemCheckingIn</w:t>
+      </w:r>
+      <w:proofErr w:type="spellEnd"/>
+      <w:r>
+        <w:t xml:space="preserve">, </w:t>
+      </w:r>
+      <w:proofErr w:type="spellStart"/>
+      <w:r>
+        <w:t>ItemCheckingOut</w:t>
+      </w:r>
+      <w:proofErr w:type="spellEnd"/>
+      <w:r>
+        <w:t>.</w:t>
+      </w:r>
+    </w:p>
+    <w:p>
+      <w:r>
+        <w:t xml:space="preserve">You should register the event handler within the </w:t>
+      </w:r>
+      <w:proofErr w:type="spellStart"/>
+      <w:r>
+        <w:t>application.rb</w:t>
+      </w:r>
+      <w:proofErr w:type="spellEnd"/>
+      <w:r>
+        <w:t>.</w:t>
+      </w:r>
+    </w:p>
+    <w:p>
+      <w:r>
+        <w:t>Example Code:</w:t>
+      </w:r>
+    </w:p>
+    <w:p>
+      <w:r>
+        <w:t xml:space="preserve"># </w:t>
+      </w:r>
+      <w:proofErr w:type="gramStart"/>
+      <w:r>
+        <w:t>sender  is</w:t>
+      </w:r>
+      <w:proofErr w:type="gramEnd"/>
+      <w:r>
+        <w:t xml:space="preserve"> </w:t>
+      </w:r>
+      <w:proofErr w:type="spellStart"/>
+      <w:r>
+        <w:t>SP</w:t>
+      </w:r>
+      <w:r>
+        <w:t>ItemEventReceiver</w:t>
+      </w:r>
+      <w:proofErr w:type="spellEnd"/>
+      <w:r>
+        <w:t xml:space="preserve">; props is </w:t>
+      </w:r>
+      <w:proofErr w:type="spellStart"/>
+      <w:r>
+        <w:t>SPItemEventProperties</w:t>
+      </w:r>
+      <w:proofErr w:type="spellEnd"/>
+    </w:p>
+    <w:p>
+      <w:r>
+        <w:t>$</w:t>
+      </w:r>
+      <w:proofErr w:type="spellStart"/>
+      <w:r>
+        <w:t>RUNTIME.IronHi</w:t>
+      </w:r>
       <w:bookmarkStart w:id="0" w:name="_GoBack"/>
+      <w:bookmarkEnd w:id="0"/>
+      <w:r>
+        <w:t>ve.Events</w:t>
+      </w:r>
+      <w:proofErr w:type="spellEnd"/>
+      <w:r>
+        <w:t xml:space="preserve"> </w:t>
+      </w:r>
       <w:proofErr w:type="gramStart"/>
       <w:r>
-        <w:t>class</w:t>
+        <w:t>do</w:t>
       </w:r>
       <w:proofErr w:type="gramEnd"/>
       <w:r>
+        <w:t xml:space="preserve"> |sender, props| </w:t>
+      </w:r>
+    </w:p>
+    <w:p>
+      <w:r>
+        <w:tab/>
+      </w:r>
+    </w:p>
+    <w:p>
+      <w:r>
+        <w:lastRenderedPageBreak/>
+        <w:tab/>
+      </w:r>
+      <w:proofErr w:type="gramStart"/>
+      <w:r>
+        <w:t>if</w:t>
+      </w:r>
+      <w:proofErr w:type="gramEnd"/>
+      <w:r>
         <w:t xml:space="preserve"> </w:t>
       </w:r>
       <w:proofErr w:type="spellStart"/>
       <w:r>
-        <w:t>HttpHandler</w:t>
-      </w:r>
-      <w:proofErr w:type="spellEnd"/>
+        <w:t>props.Event</w:t>
+      </w:r>
+      <w:proofErr w:type="spellEnd"/>
+      <w:r>
+        <w:t xml:space="preserve"> == "</w:t>
+      </w:r>
+      <w:proofErr w:type="spellStart"/>
+      <w:r>
+        <w:t>ItemUpdated</w:t>
+      </w:r>
+      <w:proofErr w:type="spellEnd"/>
+      <w:r>
+        <w:t>"</w:t>
+      </w:r>
     </w:p>
     <w:p>
       <w:r>
         <w:tab/>
       </w:r>
+    </w:p>
+    <w:p>
+      <w:r>
+        <w:tab/>
+      </w:r>
+      <w:r>
+        <w:tab/>
+      </w:r>
+      <w:proofErr w:type="spellStart"/>
+      <w:r>
+        <w:t>se</w:t>
+      </w:r>
+      <w:r>
+        <w:t>nder.EventFiringEnabled</w:t>
+      </w:r>
+      <w:proofErr w:type="spellEnd"/>
+      <w:r>
+        <w:t xml:space="preserve"> = false</w:t>
+      </w:r>
+    </w:p>
+    <w:p>
+      <w:r>
+        <w:tab/>
+      </w:r>
+      <w:r>
+        <w:tab/>
+      </w:r>
       <w:proofErr w:type="gramStart"/>
       <w:r>
-        <w:t>include</w:t>
+        <w:t>item</w:t>
       </w:r>
       <w:proofErr w:type="gramEnd"/>
       <w:r>
-        <w:t xml:space="preserve"> System::Web::</w:t>
-      </w:r>
-      <w:proofErr w:type="spellStart"/>
-      <w:r>
-        <w:t>IHttpHandler</w:t>
+        <w:t xml:space="preserve"> = </w:t>
+      </w:r>
+      <w:proofErr w:type="spellStart"/>
+      <w:r>
+        <w:t>props.EventProperties.ListItem</w:t>
       </w:r>
       <w:proofErr w:type="spellEnd"/>
     </w:p>
@@ -1170,26 +1630,17 @@
       <w:r>
         <w:tab/>
       </w:r>
-    </w:p>
-    <w:p>
       <w:r>
         <w:tab/>
       </w:r>
-      <w:proofErr w:type="spellStart"/>
       <w:proofErr w:type="gramStart"/>
       <w:r>
-        <w:t>def</w:t>
-      </w:r>
-      <w:proofErr w:type="spellEnd"/>
+        <w:t>item[</w:t>
+      </w:r>
       <w:proofErr w:type="gramEnd"/>
       <w:r>
-        <w:t xml:space="preserve"> </w:t>
-      </w:r>
-      <w:proofErr w:type="spellStart"/>
-      <w:r>
-        <w:t>IsReusable</w:t>
-      </w:r>
-      <w:proofErr w:type="spellEnd"/>
+        <w:t>"Title"] = "Iron Hive Event receiver"</w:t>
+      </w:r>
     </w:p>
     <w:p>
       <w:r>
@@ -1198,9 +1649,14 @@
       <w:r>
         <w:tab/>
       </w:r>
+      <w:proofErr w:type="spellStart"/>
       <w:proofErr w:type="gramStart"/>
       <w:r>
-        <w:t>false</w:t>
+        <w:t>item.SystemUpdate</w:t>
+      </w:r>
+      <w:proofErr w:type="spellEnd"/>
+      <w:r>
+        <w:t>()</w:t>
       </w:r>
       <w:proofErr w:type="gramEnd"/>
     </w:p>
@@ -1208,6 +1664,25 @@
       <w:r>
         <w:tab/>
       </w:r>
+      <w:r>
+        <w:tab/>
+      </w:r>
+      <w:proofErr w:type="spellStart"/>
+      <w:r>
+        <w:t>s</w:t>
+      </w:r>
+      <w:r>
+        <w:t>ender.EventFiringEnabled</w:t>
+      </w:r>
+      <w:proofErr w:type="spellEnd"/>
+      <w:r>
+        <w:t xml:space="preserve"> = true</w:t>
+      </w:r>
+    </w:p>
+    <w:p>
+      <w:r>
+        <w:tab/>
+      </w:r>
       <w:proofErr w:type="gramStart"/>
       <w:r>
         <w:t>end</w:t>
@@ -1215,127 +1690,11 @@
       <w:proofErr w:type="gramEnd"/>
     </w:p>
     <w:p>
-      <w:r>
-        <w:tab/>
-      </w:r>
-    </w:p>
-    <w:p>
-      <w:r>
-        <w:tab/>
-      </w:r>
-      <w:proofErr w:type="spellStart"/>
       <w:proofErr w:type="gramStart"/>
       <w:r>
-        <w:t>def</w:t>
-      </w:r>
-      <w:proofErr w:type="spellEnd"/>
+        <w:t>end</w:t>
+      </w:r>
       <w:proofErr w:type="gramEnd"/>
-      <w:r>
-        <w:t xml:space="preserve"> </w:t>
-      </w:r>
-      <w:proofErr w:type="spellStart"/>
-      <w:r>
-        <w:t>ProcessRequest</w:t>
-      </w:r>
-      <w:proofErr w:type="spellEnd"/>
-      <w:r>
-        <w:t>(context)</w:t>
-      </w:r>
-    </w:p>
-    <w:p>
-      <w:r>
-        <w:tab/>
-      </w:r>
-      <w:r>
-        <w:tab/>
-      </w:r>
-      <w:proofErr w:type="spellStart"/>
-      <w:proofErr w:type="gramStart"/>
-      <w:r>
-        <w:t>context.Response.Write</w:t>
-      </w:r>
-      <w:proofErr w:type="spellEnd"/>
-      <w:r>
-        <w:t>(</w:t>
-      </w:r>
-      <w:proofErr w:type="gramEnd"/>
-      <w:r>
-        <w:t>"Hello Dynamic Handler")</w:t>
-      </w:r>
-    </w:p>
-    <w:p>
-      <w:r>
-        <w:tab/>
-      </w:r>
-      <w:proofErr w:type="gramStart"/>
-      <w:r>
-        <w:t>end</w:t>
-      </w:r>
-      <w:proofErr w:type="gramEnd"/>
-    </w:p>
-    <w:p>
-      <w:proofErr w:type="gramStart"/>
-      <w:r>
-        <w:t>end</w:t>
-      </w:r>
-      <w:proofErr w:type="gramEnd"/>
-    </w:p>
-    <w:p/>
-    <w:p>
-      <w:r>
-        <w:t>$</w:t>
-      </w:r>
-      <w:proofErr w:type="spellStart"/>
-      <w:proofErr w:type="gramStart"/>
-      <w:r>
-        <w:t>RUNTIME.RegisterDynamicType</w:t>
-      </w:r>
-      <w:proofErr w:type="spellEnd"/>
-      <w:r>
-        <w:t>(</w:t>
-      </w:r>
-      <w:proofErr w:type="gramEnd"/>
-      <w:r>
-        <w:t>"</w:t>
-      </w:r>
-      <w:proofErr w:type="spellStart"/>
-      <w:r>
-        <w:t>HttpHandler</w:t>
-      </w:r>
-      <w:proofErr w:type="spellEnd"/>
-      <w:r>
-        <w:t>",</w:t>
-      </w:r>
-      <w:proofErr w:type="spellStart"/>
-      <w:r>
-        <w:t>HttpHandler</w:t>
-      </w:r>
-      <w:proofErr w:type="spellEnd"/>
-      <w:r>
-        <w:t>)</w:t>
-      </w:r>
-    </w:p>
-    <w:p>
-      <w:r>
-        <w:t>$</w:t>
-      </w:r>
-      <w:proofErr w:type="spellStart"/>
-      <w:r>
-        <w:t>RUNTIME.HttpHandlerClass</w:t>
-      </w:r>
-      <w:proofErr w:type="spellEnd"/>
-      <w:r>
-        <w:t xml:space="preserve"> = "</w:t>
-      </w:r>
-      <w:proofErr w:type="spellStart"/>
-      <w:r>
-        <w:t>HttpHandler</w:t>
-      </w:r>
-      <w:proofErr w:type="spellEnd"/>
-      <w:r>
-        <w:t>"</w:t>
-      </w:r>
-      <w:bookmarkEnd w:id="0"/>
     </w:p>
     <w:sectPr>
       <w:pgSz w:w="12240" w:h="15840"/>

</xml_diff>

<commit_message>
Iron Item Event Receiver added
</commit_message>
<xml_diff>
--- a/doc/IronSP_Install.docx
+++ b/doc/IronSP_Install.docx
@@ -1526,176 +1526,638 @@
       </w:r>
       <w:proofErr w:type="spellStart"/>
       <w:r>
-        <w:t>RUNTIME.IronHi</w:t>
+        <w:t>RUNTIME.IronHive.Events</w:t>
+      </w:r>
+      <w:proofErr w:type="spellEnd"/>
+      <w:r>
+        <w:t xml:space="preserve"> </w:t>
+      </w:r>
+      <w:proofErr w:type="gramStart"/>
+      <w:r>
+        <w:t>do</w:t>
+      </w:r>
+      <w:proofErr w:type="gramEnd"/>
+      <w:r>
+        <w:t xml:space="preserve"> |sender, props| </w:t>
+      </w:r>
+    </w:p>
+    <w:p>
+      <w:r>
+        <w:tab/>
+      </w:r>
+    </w:p>
+    <w:p>
+      <w:r>
+        <w:lastRenderedPageBreak/>
+        <w:tab/>
+      </w:r>
+      <w:proofErr w:type="gramStart"/>
+      <w:r>
+        <w:t>if</w:t>
+      </w:r>
+      <w:proofErr w:type="gramEnd"/>
+      <w:r>
+        <w:t xml:space="preserve"> </w:t>
+      </w:r>
+      <w:proofErr w:type="spellStart"/>
+      <w:r>
+        <w:t>props.Event</w:t>
+      </w:r>
+      <w:proofErr w:type="spellEnd"/>
+      <w:r>
+        <w:t xml:space="preserve"> == "</w:t>
+      </w:r>
+      <w:proofErr w:type="spellStart"/>
+      <w:r>
+        <w:t>ItemUpdated</w:t>
+      </w:r>
+      <w:proofErr w:type="spellEnd"/>
+      <w:r>
+        <w:t>"</w:t>
+      </w:r>
+    </w:p>
+    <w:p>
+      <w:r>
+        <w:tab/>
+      </w:r>
+    </w:p>
+    <w:p>
+      <w:r>
+        <w:tab/>
+      </w:r>
+      <w:r>
+        <w:tab/>
+      </w:r>
+      <w:proofErr w:type="spellStart"/>
+      <w:r>
+        <w:t>sender.EventFiringEnabled</w:t>
+      </w:r>
+      <w:proofErr w:type="spellEnd"/>
+      <w:r>
+        <w:t xml:space="preserve"> = false</w:t>
+      </w:r>
+    </w:p>
+    <w:p>
+      <w:r>
+        <w:tab/>
+      </w:r>
+      <w:r>
+        <w:tab/>
+      </w:r>
+      <w:proofErr w:type="gramStart"/>
+      <w:r>
+        <w:t>item</w:t>
+      </w:r>
+      <w:proofErr w:type="gramEnd"/>
+      <w:r>
+        <w:t xml:space="preserve"> = </w:t>
+      </w:r>
+      <w:proofErr w:type="spellStart"/>
+      <w:r>
+        <w:t>props.EventProperties.ListItem</w:t>
+      </w:r>
+      <w:proofErr w:type="spellEnd"/>
+    </w:p>
+    <w:p>
+      <w:r>
+        <w:tab/>
+      </w:r>
+      <w:r>
+        <w:tab/>
+      </w:r>
+      <w:proofErr w:type="gramStart"/>
+      <w:r>
+        <w:t>item[</w:t>
+      </w:r>
+      <w:proofErr w:type="gramEnd"/>
+      <w:r>
+        <w:t>"Title"] = "Iron Hive Event receiver"</w:t>
+      </w:r>
+    </w:p>
+    <w:p>
+      <w:r>
+        <w:tab/>
+      </w:r>
+      <w:r>
+        <w:tab/>
+      </w:r>
+      <w:proofErr w:type="spellStart"/>
+      <w:proofErr w:type="gramStart"/>
+      <w:r>
+        <w:t>item.SystemUpdate</w:t>
+      </w:r>
+      <w:proofErr w:type="spellEnd"/>
+      <w:r>
+        <w:t>()</w:t>
+      </w:r>
+      <w:proofErr w:type="gramEnd"/>
+    </w:p>
+    <w:p>
+      <w:r>
+        <w:tab/>
+      </w:r>
+      <w:r>
+        <w:tab/>
+      </w:r>
+      <w:proofErr w:type="spellStart"/>
+      <w:r>
+        <w:t>sender.EventFiringEnabled</w:t>
+      </w:r>
+      <w:proofErr w:type="spellEnd"/>
+      <w:r>
+        <w:t xml:space="preserve"> = true</w:t>
+      </w:r>
+    </w:p>
+    <w:p>
+      <w:r>
+        <w:tab/>
+      </w:r>
+      <w:proofErr w:type="gramStart"/>
+      <w:r>
+        <w:t>end</w:t>
+      </w:r>
+      <w:proofErr w:type="gramEnd"/>
+    </w:p>
+    <w:p>
+      <w:proofErr w:type="gramStart"/>
+      <w:r>
+        <w:t>end</w:t>
+      </w:r>
+      <w:proofErr w:type="gramEnd"/>
+    </w:p>
+    <w:p/>
+    <w:p>
+      <w:pPr>
+        <w:pStyle w:val="Heading1"/>
+      </w:pPr>
+      <w:r>
+        <w:t>Iron Event Receivers</w:t>
+      </w:r>
+    </w:p>
+    <w:p>
+      <w:r>
+        <w:t>You can register list item events on any list with the following code:</w:t>
+      </w:r>
+    </w:p>
+    <w:p/>
+    <w:p>
+      <w:proofErr w:type="gramStart"/>
+      <w:r>
+        <w:t>include</w:t>
+      </w:r>
+      <w:proofErr w:type="gramEnd"/>
+      <w:r>
+        <w:t xml:space="preserve"> Microsoft::SharePoint</w:t>
+      </w:r>
+    </w:p>
+    <w:p>
+      <w:proofErr w:type="gramStart"/>
+      <w:r>
+        <w:t>class</w:t>
+      </w:r>
+      <w:proofErr w:type="gramEnd"/>
+      <w:r>
+        <w:t xml:space="preserve"> </w:t>
+      </w:r>
+      <w:proofErr w:type="spellStart"/>
+      <w:r>
+        <w:t>TestEventReceiver</w:t>
+      </w:r>
+      <w:proofErr w:type="spellEnd"/>
+      <w:r>
+        <w:t xml:space="preserve"> &lt; </w:t>
+      </w:r>
+      <w:proofErr w:type="spellStart"/>
+      <w:r>
+        <w:t>SPItemEventReceiver</w:t>
+      </w:r>
+      <w:proofErr w:type="spellEnd"/>
+    </w:p>
+    <w:p>
+      <w:r>
+        <w:tab/>
+      </w:r>
+      <w:proofErr w:type="spellStart"/>
+      <w:proofErr w:type="gramStart"/>
+      <w:r>
+        <w:t>def</w:t>
+      </w:r>
+      <w:proofErr w:type="spellEnd"/>
+      <w:proofErr w:type="gramEnd"/>
+      <w:r>
+        <w:t xml:space="preserve"> </w:t>
+      </w:r>
+      <w:proofErr w:type="spellStart"/>
+      <w:r>
+        <w:t>ItemUpdated</w:t>
+      </w:r>
+      <w:proofErr w:type="spellEnd"/>
+      <w:r>
+        <w:t>(props)</w:t>
+      </w:r>
+    </w:p>
+    <w:p>
+      <w:r>
+        <w:tab/>
+      </w:r>
+      <w:r>
+        <w:tab/>
+      </w:r>
+      <w:proofErr w:type="spellStart"/>
+      <w:r>
+        <w:t>self.EventFiringEnabled</w:t>
+      </w:r>
+      <w:proofErr w:type="spellEnd"/>
+      <w:r>
+        <w:t xml:space="preserve"> = false</w:t>
+      </w:r>
+      <w:r>
+        <w:tab/>
+        <w:t xml:space="preserve"> </w:t>
+      </w:r>
+    </w:p>
+    <w:p>
+      <w:r>
+        <w:tab/>
+      </w:r>
+      <w:r>
+        <w:tab/>
+      </w:r>
+      <w:proofErr w:type="gramStart"/>
+      <w:r>
+        <w:t>item</w:t>
+      </w:r>
+      <w:proofErr w:type="gramEnd"/>
+      <w:r>
+        <w:t xml:space="preserve"> = </w:t>
+      </w:r>
+      <w:proofErr w:type="spellStart"/>
+      <w:r>
+        <w:t>props.ListItem</w:t>
+      </w:r>
+      <w:proofErr w:type="spellEnd"/>
+    </w:p>
+    <w:p>
+      <w:r>
+        <w:tab/>
+      </w:r>
+      <w:r>
+        <w:tab/>
+      </w:r>
+      <w:proofErr w:type="gramStart"/>
+      <w:r>
+        <w:t>item[</w:t>
+      </w:r>
+      <w:proofErr w:type="gramEnd"/>
+      <w:r>
+        <w:t>"Title"] = "Iron Hive Event receiver"</w:t>
+      </w:r>
+    </w:p>
+    <w:p>
+      <w:r>
+        <w:tab/>
+      </w:r>
+      <w:r>
+        <w:tab/>
+      </w:r>
+      <w:proofErr w:type="spellStart"/>
+      <w:proofErr w:type="gramStart"/>
+      <w:r>
+        <w:t>item.SystemUpdate</w:t>
+      </w:r>
+      <w:proofErr w:type="spellEnd"/>
+      <w:r>
+        <w:t>()</w:t>
+      </w:r>
+      <w:proofErr w:type="gramEnd"/>
+    </w:p>
+    <w:p>
+      <w:r>
+        <w:tab/>
+      </w:r>
+      <w:r>
+        <w:tab/>
+      </w:r>
+      <w:proofErr w:type="spellStart"/>
+      <w:r>
+        <w:t>self.EventFiringEnabled</w:t>
+      </w:r>
+      <w:proofErr w:type="spellEnd"/>
+      <w:r>
+        <w:t xml:space="preserve"> = true</w:t>
+      </w:r>
+    </w:p>
+    <w:p>
+      <w:r>
+        <w:tab/>
+      </w:r>
+      <w:proofErr w:type="gramStart"/>
+      <w:r>
+        <w:t>end</w:t>
+      </w:r>
+      <w:proofErr w:type="gramEnd"/>
+    </w:p>
+    <w:p>
+      <w:proofErr w:type="gramStart"/>
+      <w:r>
+        <w:t>end</w:t>
+      </w:r>
+      <w:proofErr w:type="gramEnd"/>
+    </w:p>
+    <w:p/>
+    <w:p>
+      <w:r>
+        <w:t>$</w:t>
+      </w:r>
+      <w:proofErr w:type="spellStart"/>
+      <w:proofErr w:type="gramStart"/>
+      <w:r>
+        <w:t>RUNTIME.RegisterDynamicType</w:t>
+      </w:r>
+      <w:proofErr w:type="spellEnd"/>
+      <w:r>
+        <w:t>(</w:t>
+      </w:r>
+      <w:proofErr w:type="gramEnd"/>
+      <w:r>
+        <w:t>"</w:t>
+      </w:r>
+      <w:proofErr w:type="spellStart"/>
+      <w:r>
+        <w:t>TestEventReceiver</w:t>
+      </w:r>
+      <w:proofErr w:type="spellEnd"/>
+      <w:r>
+        <w:t xml:space="preserve">", </w:t>
+      </w:r>
+      <w:proofErr w:type="spellStart"/>
+      <w:r>
+        <w:t>TestEventReceiver</w:t>
+      </w:r>
+      <w:proofErr w:type="spellEnd"/>
+      <w:r>
+        <w:t xml:space="preserve"> )</w:t>
+      </w:r>
+    </w:p>
+    <w:p>
+      <w:proofErr w:type="gramStart"/>
+      <w:r>
+        <w:lastRenderedPageBreak/>
+        <w:t>list</w:t>
+      </w:r>
+      <w:proofErr w:type="gramEnd"/>
+      <w:r>
+        <w:t xml:space="preserve"> = SPSite.new("http://intranet/sites/IronSharePoint").RootWeb.Lists["Announcements"]</w:t>
+      </w:r>
+    </w:p>
+    <w:p>
+      <w:r>
+        <w:t xml:space="preserve"># </w:t>
+      </w:r>
+      <w:proofErr w:type="gramStart"/>
+      <w:r>
+        <w:t>register</w:t>
+      </w:r>
+      <w:proofErr w:type="gramEnd"/>
+      <w:r>
+        <w:t xml:space="preserve"> will only  register events that has not been registered before</w:t>
+      </w:r>
+      <w:r>
+        <w:br/>
+      </w:r>
+      <w:r>
+        <w:t xml:space="preserve">IronSharePoint::EventReceivers::IronItemEventReceiver.Register(list, </w:t>
+      </w:r>
+      <w:proofErr w:type="spellStart"/>
+      <w:r>
+        <w:t>SPEventReceiverType.ItemUpdated</w:t>
+      </w:r>
+      <w:proofErr w:type="spellEnd"/>
+      <w:r>
+        <w:t xml:space="preserve">, </w:t>
+      </w:r>
+      <w:proofErr w:type="spellStart"/>
+      <w:r>
+        <w:t>SPEventReceiverSynchronization.</w:t>
+      </w:r>
+      <w:r>
+        <w:t>Default</w:t>
+      </w:r>
+      <w:proofErr w:type="spellEnd"/>
+      <w:r>
+        <w:t>, 100</w:t>
+      </w:r>
+      <w:r>
+        <w:t>0</w:t>
+      </w:r>
+      <w:r>
+        <w:t>, "</w:t>
+      </w:r>
+      <w:proofErr w:type="spellStart"/>
+      <w:r>
+        <w:t>TestEventReceiver</w:t>
+      </w:r>
+      <w:proofErr w:type="spellEnd"/>
+      <w:r>
+        <w:t>")</w:t>
+      </w:r>
+    </w:p>
+    <w:p/>
+    <w:p>
+      <w:r>
+        <w:t xml:space="preserve"># </w:t>
+      </w:r>
+      <w:proofErr w:type="spellStart"/>
+      <w:r>
+        <w:t>IronSharePoint</w:t>
+      </w:r>
+      <w:proofErr w:type="spellEnd"/>
+      <w:r>
+        <w:t>:</w:t>
+      </w:r>
+      <w:proofErr w:type="gramStart"/>
+      <w:r>
+        <w:t>:</w:t>
+      </w:r>
+      <w:proofErr w:type="spellStart"/>
+      <w:r>
+        <w:t>EventReceivers</w:t>
+      </w:r>
+      <w:proofErr w:type="spellEnd"/>
+      <w:proofErr w:type="gramEnd"/>
+      <w:r>
+        <w:t>::</w:t>
+      </w:r>
+      <w:proofErr w:type="spellStart"/>
+      <w:r>
+        <w:t>IronItemEventReceiver</w:t>
+      </w:r>
+      <w:proofErr w:type="spellEnd"/>
+      <w:r>
+        <w:t xml:space="preserve"> </w:t>
+      </w:r>
+      <w:r>
+        <w:t>.</w:t>
+      </w:r>
+      <w:proofErr w:type="spellStart"/>
+      <w:r>
+        <w:t>GetAllRegistered</w:t>
+      </w:r>
+      <w:proofErr w:type="spellEnd"/>
+      <w:r>
+        <w:t>(list)</w:t>
+      </w:r>
+    </w:p>
+    <w:p>
+      <w:r>
+        <w:t>#</w:t>
+      </w:r>
+      <w:r>
+        <w:t xml:space="preserve"> </w:t>
+      </w:r>
+      <w:proofErr w:type="spellStart"/>
+      <w:r>
+        <w:t>IronSharePoint</w:t>
+      </w:r>
+      <w:proofErr w:type="spellEnd"/>
+      <w:r>
+        <w:t>:</w:t>
+      </w:r>
+      <w:proofErr w:type="gramStart"/>
+      <w:r>
+        <w:t>:</w:t>
+      </w:r>
+      <w:proofErr w:type="spellStart"/>
+      <w:r>
+        <w:t>EventReceivers</w:t>
+      </w:r>
+      <w:proofErr w:type="spellEnd"/>
+      <w:proofErr w:type="gramEnd"/>
+      <w:r>
+        <w:t>::</w:t>
+      </w:r>
+      <w:proofErr w:type="spellStart"/>
+      <w:r>
+        <w:t>IronItemEventReceiver</w:t>
+      </w:r>
+      <w:proofErr w:type="spellEnd"/>
+      <w:r>
+        <w:t>.</w:t>
+      </w:r>
+      <w:r>
+        <w:t xml:space="preserve"> </w:t>
+      </w:r>
+      <w:proofErr w:type="gramStart"/>
+      <w:r>
+        <w:t>Unregister(</w:t>
+      </w:r>
+      <w:proofErr w:type="gramEnd"/>
+      <w:r>
+        <w:t xml:space="preserve">list, </w:t>
+      </w:r>
+      <w:proofErr w:type="spellStart"/>
+      <w:r>
+        <w:t>SPEventReceiverType.ItemUpdated</w:t>
+      </w:r>
+      <w:proofErr w:type="spellEnd"/>
+      <w:r>
+        <w:t xml:space="preserve">, </w:t>
+      </w:r>
+      <w:r>
+        <w:t>“</w:t>
+      </w:r>
+      <w:proofErr w:type="spellStart"/>
+      <w:r>
+        <w:t>TestEventReceiver</w:t>
+      </w:r>
+      <w:proofErr w:type="spellEnd"/>
+      <w:r>
+        <w:t>”</w:t>
+      </w:r>
+      <w:r>
+        <w:t>)</w:t>
+      </w:r>
+    </w:p>
+    <w:p>
+      <w:r>
+        <w:t>#</w:t>
+      </w:r>
+      <w:r>
+        <w:t xml:space="preserve"> </w:t>
+      </w:r>
+      <w:proofErr w:type="spellStart"/>
+      <w:r>
+        <w:t>IronSharePoint</w:t>
+      </w:r>
+      <w:proofErr w:type="spellEnd"/>
+      <w:r>
+        <w:t>:</w:t>
+      </w:r>
+      <w:proofErr w:type="gramStart"/>
+      <w:r>
+        <w:t>:</w:t>
+      </w:r>
+      <w:proofErr w:type="spellStart"/>
+      <w:r>
+        <w:t>EventReceivers</w:t>
+      </w:r>
+      <w:proofErr w:type="spellEnd"/>
+      <w:proofErr w:type="gramEnd"/>
+      <w:r>
+        <w:t>::</w:t>
+      </w:r>
+      <w:proofErr w:type="spellStart"/>
+      <w:r>
+        <w:t>IronItemEventReceiver</w:t>
+      </w:r>
+      <w:proofErr w:type="spellEnd"/>
+      <w:r>
+        <w:t>.</w:t>
+      </w:r>
+      <w:r>
+        <w:t xml:space="preserve"> </w:t>
       </w:r>
       <w:bookmarkStart w:id="0" w:name="_GoBack"/>
+      <w:proofErr w:type="spellStart"/>
+      <w:proofErr w:type="gramStart"/>
+      <w:r>
+        <w:t>IsRegistered</w:t>
+      </w:r>
       <w:bookmarkEnd w:id="0"/>
-      <w:r>
-        <w:t>ve.Events</w:t>
-      </w:r>
-      <w:proofErr w:type="spellEnd"/>
-      <w:r>
-        <w:t xml:space="preserve"> </w:t>
-      </w:r>
-      <w:proofErr w:type="gramStart"/>
-      <w:r>
-        <w:t>do</w:t>
-      </w:r>
-      <w:proofErr w:type="gramEnd"/>
-      <w:r>
-        <w:t xml:space="preserve"> |sender, props| </w:t>
-      </w:r>
-    </w:p>
-    <w:p>
-      <w:r>
-        <w:tab/>
-      </w:r>
-    </w:p>
-    <w:p>
-      <w:r>
-        <w:lastRenderedPageBreak/>
-        <w:tab/>
-      </w:r>
-      <w:proofErr w:type="gramStart"/>
-      <w:r>
-        <w:t>if</w:t>
-      </w:r>
-      <w:proofErr w:type="gramEnd"/>
-      <w:r>
-        <w:t xml:space="preserve"> </w:t>
-      </w:r>
-      <w:proofErr w:type="spellStart"/>
-      <w:r>
-        <w:t>props.Event</w:t>
-      </w:r>
-      <w:proofErr w:type="spellEnd"/>
-      <w:r>
-        <w:t xml:space="preserve"> == "</w:t>
-      </w:r>
-      <w:proofErr w:type="spellStart"/>
-      <w:r>
-        <w:t>ItemUpdated</w:t>
-      </w:r>
-      <w:proofErr w:type="spellEnd"/>
-      <w:r>
-        <w:t>"</w:t>
-      </w:r>
-    </w:p>
-    <w:p>
-      <w:r>
-        <w:tab/>
-      </w:r>
-    </w:p>
-    <w:p>
-      <w:r>
-        <w:tab/>
-      </w:r>
-      <w:r>
-        <w:tab/>
-      </w:r>
-      <w:proofErr w:type="spellStart"/>
-      <w:r>
-        <w:t>se</w:t>
-      </w:r>
-      <w:r>
-        <w:t>nder.EventFiringEnabled</w:t>
-      </w:r>
-      <w:proofErr w:type="spellEnd"/>
-      <w:r>
-        <w:t xml:space="preserve"> = false</w:t>
-      </w:r>
-    </w:p>
-    <w:p>
-      <w:r>
-        <w:tab/>
-      </w:r>
-      <w:r>
-        <w:tab/>
-      </w:r>
-      <w:proofErr w:type="gramStart"/>
-      <w:r>
-        <w:t>item</w:t>
-      </w:r>
-      <w:proofErr w:type="gramEnd"/>
-      <w:r>
-        <w:t xml:space="preserve"> = </w:t>
-      </w:r>
-      <w:proofErr w:type="spellStart"/>
-      <w:r>
-        <w:t>props.EventProperties.ListItem</w:t>
-      </w:r>
-      <w:proofErr w:type="spellEnd"/>
-    </w:p>
-    <w:p>
-      <w:r>
-        <w:tab/>
-      </w:r>
-      <w:r>
-        <w:tab/>
-      </w:r>
-      <w:proofErr w:type="gramStart"/>
-      <w:r>
-        <w:t>item[</w:t>
-      </w:r>
-      <w:proofErr w:type="gramEnd"/>
-      <w:r>
-        <w:t>"Title"] = "Iron Hive Event receiver"</w:t>
-      </w:r>
-    </w:p>
-    <w:p>
-      <w:r>
-        <w:tab/>
-      </w:r>
-      <w:r>
-        <w:tab/>
-      </w:r>
-      <w:proofErr w:type="spellStart"/>
-      <w:proofErr w:type="gramStart"/>
-      <w:r>
-        <w:t>item.SystemUpdate</w:t>
-      </w:r>
-      <w:proofErr w:type="spellEnd"/>
-      <w:r>
-        <w:t>()</w:t>
-      </w:r>
-      <w:proofErr w:type="gramEnd"/>
-    </w:p>
-    <w:p>
-      <w:r>
-        <w:tab/>
-      </w:r>
-      <w:r>
-        <w:tab/>
-      </w:r>
-      <w:proofErr w:type="spellStart"/>
-      <w:r>
-        <w:t>s</w:t>
-      </w:r>
-      <w:r>
-        <w:t>ender.EventFiringEnabled</w:t>
-      </w:r>
-      <w:proofErr w:type="spellEnd"/>
-      <w:r>
-        <w:t xml:space="preserve"> = true</w:t>
-      </w:r>
-    </w:p>
-    <w:p>
-      <w:r>
-        <w:tab/>
-      </w:r>
-      <w:proofErr w:type="gramStart"/>
-      <w:r>
-        <w:t>end</w:t>
-      </w:r>
-      <w:proofErr w:type="gramEnd"/>
-    </w:p>
-    <w:p>
-      <w:proofErr w:type="gramStart"/>
-      <w:r>
-        <w:t>end</w:t>
-      </w:r>
-      <w:proofErr w:type="gramEnd"/>
-    </w:p>
+      <w:proofErr w:type="spellEnd"/>
+      <w:r>
+        <w:t>(</w:t>
+      </w:r>
+      <w:proofErr w:type="gramEnd"/>
+      <w:r>
+        <w:t xml:space="preserve">list, </w:t>
+      </w:r>
+      <w:proofErr w:type="spellStart"/>
+      <w:r>
+        <w:t>SPEventReceiverType.ItemUpdated</w:t>
+      </w:r>
+      <w:proofErr w:type="spellEnd"/>
+      <w:r>
+        <w:t xml:space="preserve">, </w:t>
+      </w:r>
+      <w:r>
+        <w:t>“</w:t>
+      </w:r>
+      <w:proofErr w:type="spellStart"/>
+      <w:r>
+        <w:t>TestEventReceiver</w:t>
+      </w:r>
+      <w:proofErr w:type="spellEnd"/>
+      <w:r>
+        <w:t>”</w:t>
+      </w:r>
+      <w:r>
+        <w:t>)</w:t>
+      </w:r>
+    </w:p>
+    <w:p/>
+    <w:p/>
+    <w:p/>
     <w:sectPr>
       <w:pgSz w:w="12240" w:h="15840"/>
       <w:pgMar w:top="1440" w:right="1440" w:bottom="1440" w:left="1440" w:header="720" w:footer="720" w:gutter="0"/>

</xml_diff>

<commit_message>
HttpHandler path changed to _iron/
</commit_message>
<xml_diff>
--- a/doc/IronSP_Install.docx
+++ b/doc/IronSP_Install.docx
@@ -1122,7 +1122,10 @@
         <w:t>.</w:t>
       </w:r>
       <w:r>
-        <w:t xml:space="preserve"> The handler is mapped to the </w:t>
+        <w:t xml:space="preserve"> The handl</w:t>
+      </w:r>
+      <w:r>
+        <w:t xml:space="preserve">er is mapped to the </w:t>
       </w:r>
       <w:proofErr w:type="spellStart"/>
       <w:r>
@@ -1130,13 +1133,8 @@
       </w:r>
       <w:proofErr w:type="spellEnd"/>
       <w:r>
-        <w:t xml:space="preserve"> “_</w:t>
-      </w:r>
-      <w:proofErr w:type="spellStart"/>
-      <w:r>
-        <w:t>ironsp</w:t>
-      </w:r>
-      <w:proofErr w:type="spellEnd"/>
+        <w:t xml:space="preserve"> “_iron</w:t>
+      </w:r>
       <w:r>
         <w:t>/*”</w:t>
       </w:r>
@@ -1270,6 +1268,7 @@
       <w:r>
         <w:tab/>
       </w:r>
+      <w:bookmarkStart w:id="0" w:name="_GoBack"/>
       <w:proofErr w:type="spellStart"/>
       <w:proofErr w:type="gramStart"/>
       <w:r>
@@ -1284,6 +1283,7 @@
         <w:t>"Hello Dynamic Handler")</w:t>
       </w:r>
     </w:p>
+    <w:bookmarkEnd w:id="0"/>
     <w:p>
       <w:r>
         <w:tab/>
@@ -1924,8 +1924,6 @@
       </w:r>
       <w:r>
         <w:br/>
-      </w:r>
-      <w:r>
         <w:t xml:space="preserve">IronSharePoint::EventReceivers::IronItemEventReceiver.Register(list, </w:t>
       </w:r>
       <w:proofErr w:type="spellStart"/>
@@ -1938,20 +1936,11 @@
       </w:r>
       <w:proofErr w:type="spellStart"/>
       <w:r>
-        <w:t>SPEventReceiverSynchronization.</w:t>
-      </w:r>
-      <w:r>
-        <w:t>Default</w:t>
-      </w:r>
-      <w:proofErr w:type="spellEnd"/>
-      <w:r>
-        <w:t>, 100</w:t>
-      </w:r>
-      <w:r>
-        <w:t>0</w:t>
-      </w:r>
-      <w:r>
-        <w:t>, "</w:t>
+        <w:t>SPEventReceiverSynchronization.Default</w:t>
+      </w:r>
+      <w:proofErr w:type="spellEnd"/>
+      <w:r>
+        <w:t>, 1000, "</w:t>
       </w:r>
       <w:proofErr w:type="spellStart"/>
       <w:r>
@@ -2117,13 +2106,11 @@
       <w:r>
         <w:t xml:space="preserve"> </w:t>
       </w:r>
-      <w:bookmarkStart w:id="0" w:name="_GoBack"/>
       <w:proofErr w:type="spellStart"/>
       <w:proofErr w:type="gramStart"/>
       <w:r>
         <w:t>IsRegistered</w:t>
       </w:r>
-      <w:bookmarkEnd w:id="0"/>
       <w:proofErr w:type="spellEnd"/>
       <w:r>
         <w:t>(</w:t>

</xml_diff>